<commit_message>
Finished commenting & editing
</commit_message>
<xml_diff>
--- a/Proj1_DutyGuess/Individual Project Hours Worked Log.docx
+++ b/Proj1_DutyGuess/Individual Project Hours Worked Log.docx
@@ -936,8 +936,6 @@
               </w:rPr>
               <w:t>Attempted to set up second timer, made duty cycle adjust</w:t>
             </w:r>
-            <w:bookmarkStart w:id="0" w:name="_GoBack"/>
-            <w:bookmarkEnd w:id="0"/>
           </w:p>
         </w:tc>
       </w:tr>
@@ -991,6 +989,15 @@
                 <w:szCs w:val="22"/>
               </w:rPr>
             </w:pPr>
+            <w:r>
+              <w:rPr>
+                <w:rFonts w:ascii="Calibri" w:hAnsi="Calibri" w:cs="Calibri"/>
+                <w:color w:val="000000"/>
+                <w:sz w:val="22"/>
+                <w:szCs w:val="22"/>
+              </w:rPr>
+              <w:t>1/20/20</w:t>
+            </w:r>
           </w:p>
         </w:tc>
         <w:tc>
@@ -1039,6 +1046,15 @@
                 <w:szCs w:val="22"/>
               </w:rPr>
             </w:pPr>
+            <w:r>
+              <w:rPr>
+                <w:rFonts w:ascii="Calibri" w:hAnsi="Calibri" w:cs="Calibri"/>
+                <w:color w:val="000000"/>
+                <w:sz w:val="22"/>
+                <w:szCs w:val="22"/>
+              </w:rPr>
+              <w:t>9:30</w:t>
+            </w:r>
           </w:p>
         </w:tc>
         <w:tc>
@@ -1087,6 +1103,15 @@
                 <w:szCs w:val="22"/>
               </w:rPr>
             </w:pPr>
+            <w:r>
+              <w:rPr>
+                <w:rFonts w:ascii="Calibri" w:hAnsi="Calibri" w:cs="Calibri"/>
+                <w:color w:val="000000"/>
+                <w:sz w:val="22"/>
+                <w:szCs w:val="22"/>
+              </w:rPr>
+              <w:t>12:45</w:t>
+            </w:r>
           </w:p>
         </w:tc>
         <w:tc>
@@ -1135,6 +1160,15 @@
                 <w:szCs w:val="22"/>
               </w:rPr>
             </w:pPr>
+            <w:r>
+              <w:rPr>
+                <w:rFonts w:ascii="Calibri" w:hAnsi="Calibri" w:cs="Calibri"/>
+                <w:color w:val="000000"/>
+                <w:sz w:val="22"/>
+                <w:szCs w:val="22"/>
+              </w:rPr>
+              <w:t>3.25</w:t>
+            </w:r>
           </w:p>
         </w:tc>
         <w:tc>
@@ -1183,6 +1217,17 @@
                 <w:szCs w:val="22"/>
               </w:rPr>
             </w:pPr>
+            <w:r>
+              <w:rPr>
+                <w:rFonts w:ascii="Calibri" w:hAnsi="Calibri" w:cs="Calibri"/>
+                <w:color w:val="000000"/>
+                <w:sz w:val="22"/>
+                <w:szCs w:val="22"/>
+              </w:rPr>
+              <w:t>Finished troubleshooting code issues</w:t>
+            </w:r>
+            <w:bookmarkStart w:id="0" w:name="_GoBack"/>
+            <w:bookmarkEnd w:id="0"/>
           </w:p>
         </w:tc>
       </w:tr>
@@ -5763,7 +5808,7 @@
         </mc:Choice>
         <mc:Fallback>
           <w:pict>
-            <v:shapetype w14:anchorId="6B9F3C1E" id="_x0000_t202" coordsize="21600,21600" o:spt="202" path="m,l,21600r21600,l21600,xe">
+            <v:shapetype w14:anchorId="142C52E5" id="_x0000_t202" coordsize="21600,21600" o:spt="202" path="m,l,21600r21600,l21600,xe">
               <v:stroke joinstyle="miter"/>
               <v:path gradientshapeok="t" o:connecttype="rect"/>
             </v:shapetype>
@@ -5939,8 +5984,7 @@
         </mc:Choice>
         <mc:Fallback>
           <w:pict>
-            <v:shape w14:anchorId="7DBD4E04" id="TextBox 2" o:spid="_x0000_s1027" type="#_x0000_t202" style="position:absolute;margin-left:372.95pt;margin-top:31.3pt;width:119.85pt;height:21.75pt;z-index:251661312;visibility:visible;mso-wrap-style:square;mso-width-percent:0;mso-height-percent:0;mso-wrap-distance-left:9pt;mso-wrap-distance-top:0;mso-wrap-distance-right:9pt;mso-wrap-distance-bottom:0;mso-position-horizontal:absolute;mso-position-horizontal-relative:margin;mso-position-vertical:absolute;mso-position-vertical-relative:page;mso-width-percent:0;mso-height-percent:0;mso-width-relative:margin;mso-height-relative:margin;v-text-anchor:top" o:gfxdata="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" filled="f" stroked="f">
-              <v:path arrowok="t"/>
+            <v:shape w14:anchorId="349C171C" id="TextBox 2" o:spid="_x0000_s1027" type="#_x0000_t202" style="position:absolute;margin-left:372.95pt;margin-top:31.3pt;width:119.85pt;height:21.75pt;z-index:251661312;visibility:visible;mso-wrap-style:square;mso-width-percent:0;mso-height-percent:0;mso-wrap-distance-left:9pt;mso-wrap-distance-top:0;mso-wrap-distance-right:9pt;mso-wrap-distance-bottom:0;mso-position-horizontal:absolute;mso-position-horizontal-relative:margin;mso-position-vertical:absolute;mso-position-vertical-relative:page;mso-width-percent:0;mso-height-percent:0;mso-width-relative:margin;mso-height-relative:margin;v-text-anchor:top" o:gfxdata="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" filled="f" stroked="f">
               <v:textbox>
                 <w:txbxContent>
                   <w:p>
@@ -6191,8 +6235,7 @@
         </mc:Choice>
         <mc:Fallback>
           <w:pict>
-            <v:shape w14:anchorId="0BC79EE4" id="TextBox 13" o:spid="_x0000_s1028" type="#_x0000_t202" style="position:absolute;margin-left:369.15pt;margin-top:48.75pt;width:126.7pt;height:21.75pt;z-index:251662336;visibility:visible;mso-wrap-style:square;mso-width-percent:0;mso-height-percent:0;mso-wrap-distance-left:9pt;mso-wrap-distance-top:0;mso-wrap-distance-right:9pt;mso-wrap-distance-bottom:0;mso-position-horizontal:absolute;mso-position-horizontal-relative:margin;mso-position-vertical:absolute;mso-position-vertical-relative:page;mso-width-percent:0;mso-height-percent:0;mso-width-relative:margin;mso-height-relative:margin;v-text-anchor:top" o:gfxdata="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" filled="f" stroked="f">
-              <v:path arrowok="t"/>
+            <v:shape w14:anchorId="39B4E963" id="TextBox 13" o:spid="_x0000_s1028" type="#_x0000_t202" style="position:absolute;margin-left:369.15pt;margin-top:48.75pt;width:126.7pt;height:21.75pt;z-index:251662336;visibility:visible;mso-wrap-style:square;mso-width-percent:0;mso-height-percent:0;mso-wrap-distance-left:9pt;mso-wrap-distance-top:0;mso-wrap-distance-right:9pt;mso-wrap-distance-bottom:0;mso-position-horizontal:absolute;mso-position-horizontal-relative:margin;mso-position-vertical:absolute;mso-position-vertical-relative:page;mso-width-percent:0;mso-height-percent:0;mso-width-relative:margin;mso-height-relative:margin;v-text-anchor:top" o:gfxdata="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" filled="f" stroked="f">
               <v:textbox>
                 <w:txbxContent>
                   <w:p>
@@ -8261,6 +8304,7 @@
     <w:lsdException w:name="HTML Sample" w:semiHidden="1" w:unhideWhenUsed="1"/>
     <w:lsdException w:name="HTML Typewriter" w:semiHidden="1" w:unhideWhenUsed="1"/>
     <w:lsdException w:name="HTML Variable" w:semiHidden="1" w:unhideWhenUsed="1"/>
+    <w:lsdException w:name="Normal Table" w:semiHidden="1" w:unhideWhenUsed="1"/>
     <w:lsdException w:name="annotation subject" w:semiHidden="1" w:unhideWhenUsed="1"/>
     <w:lsdException w:name="No List" w:semiHidden="1" w:unhideWhenUsed="1"/>
     <w:lsdException w:name="Outline List 1" w:semiHidden="1" w:unhideWhenUsed="1"/>
@@ -8303,8 +8347,11 @@
     <w:lsdException w:name="Table Contemporary" w:semiHidden="1" w:unhideWhenUsed="1"/>
     <w:lsdException w:name="Table Elegant" w:semiHidden="1" w:unhideWhenUsed="1"/>
     <w:lsdException w:name="Table Professional" w:semiHidden="1" w:unhideWhenUsed="1"/>
+    <w:lsdException w:name="Table Subtle 1" w:semiHidden="1" w:unhideWhenUsed="1"/>
     <w:lsdException w:name="Table Subtle 2" w:semiHidden="1" w:unhideWhenUsed="1"/>
     <w:lsdException w:name="Table Web 1" w:semiHidden="1" w:unhideWhenUsed="1"/>
+    <w:lsdException w:name="Table Web 2" w:semiHidden="1" w:unhideWhenUsed="1"/>
+    <w:lsdException w:name="Table Web 3" w:semiHidden="1" w:unhideWhenUsed="1"/>
     <w:lsdException w:name="Balloon Text" w:semiHidden="1" w:unhideWhenUsed="1"/>
     <w:lsdException w:name="Table Grid" w:uiPriority="59"/>
     <w:lsdException w:name="Table Theme" w:semiHidden="1" w:unhideWhenUsed="1"/>

</xml_diff>